<commit_message>
fixed a wrong function title (silly mistake). Finished code protion of project. Now will draw graphs and compute CFG
</commit_message>
<xml_diff>
--- a/Screenshots_And_Explanations.docx
+++ b/Screenshots_And_Explanations.docx
@@ -2,8 +2,64 @@
 <file path=word/document.xml><?xml version="1.0" encoding="utf-8"?>
 <w:document xmlns:wpc="http://schemas.microsoft.com/office/word/2010/wordprocessingCanvas" xmlns:mc="http://schemas.openxmlformats.org/markup-compatibility/2006" xmlns:o="urn:schemas-microsoft-com:office:office" xmlns:r="http://schemas.openxmlformats.org/officeDocument/2006/relationships" xmlns:m="http://schemas.openxmlformats.org/officeDocument/2006/math" xmlns:v="urn:schemas-microsoft-com:vml" xmlns:wp14="http://schemas.microsoft.com/office/word/2010/wordprocessingDrawing" xmlns:wp="http://schemas.openxmlformats.org/drawingml/2006/wordprocessingDrawing" xmlns:w10="urn:schemas-microsoft-com:office:word" xmlns:w="http://schemas.openxmlformats.org/wordprocessingml/2006/main" xmlns:w14="http://schemas.microsoft.com/office/word/2010/wordml" xmlns:w15="http://schemas.microsoft.com/office/word/2012/wordml" xmlns:wpg="http://schemas.microsoft.com/office/word/2010/wordprocessingGroup" xmlns:wpi="http://schemas.microsoft.com/office/word/2010/wordprocessingInk" xmlns:wne="http://schemas.microsoft.com/office/word/2006/wordml" xmlns:wps="http://schemas.microsoft.com/office/word/2010/wordprocessingShape" mc:Ignorable="w14 w15 wp14">
   <w:body>
-    <w:p/>
-    <w:p/>
+    <w:p>
+      <w:proofErr w:type="spellStart"/>
+      <w:r>
+        <w:rPr>
+          <w:u w:val="single"/>
+        </w:rPr>
+        <w:t>NUnit</w:t>
+      </w:r>
+      <w:proofErr w:type="spellEnd"/>
+      <w:r>
+        <w:rPr>
+          <w:u w:val="single"/>
+        </w:rPr>
+        <w:t xml:space="preserve"> Successful Tests:</w:t>
+      </w:r>
+    </w:p>
+    <w:p>
+      <w:r>
+        <w:rPr>
+          <w:noProof/>
+        </w:rPr>
+        <w:drawing>
+          <wp:inline distT="0" distB="0" distL="0" distR="0" wp14:anchorId="4A4895E3" wp14:editId="40582F5F">
+            <wp:extent cx="5943600" cy="3823970"/>
+            <wp:effectExtent l="0" t="0" r="0" b="5080"/>
+            <wp:docPr id="1" name="Picture 1"/>
+            <wp:cNvGraphicFramePr>
+              <a:graphicFrameLocks xmlns:a="http://schemas.openxmlformats.org/drawingml/2006/main" noChangeAspect="1"/>
+            </wp:cNvGraphicFramePr>
+            <a:graphic xmlns:a="http://schemas.openxmlformats.org/drawingml/2006/main">
+              <a:graphicData uri="http://schemas.openxmlformats.org/drawingml/2006/picture">
+                <pic:pic xmlns:pic="http://schemas.openxmlformats.org/drawingml/2006/picture">
+                  <pic:nvPicPr>
+                    <pic:cNvPr id="1" name=""/>
+                    <pic:cNvPicPr/>
+                  </pic:nvPicPr>
+                  <pic:blipFill>
+                    <a:blip r:embed="rId7"/>
+                    <a:stretch>
+                      <a:fillRect/>
+                    </a:stretch>
+                  </pic:blipFill>
+                  <pic:spPr>
+                    <a:xfrm>
+                      <a:off x="0" y="0"/>
+                      <a:ext cx="5943600" cy="3823970"/>
+                    </a:xfrm>
+                    <a:prstGeom prst="rect">
+                      <a:avLst/>
+                    </a:prstGeom>
+                  </pic:spPr>
+                </pic:pic>
+              </a:graphicData>
+            </a:graphic>
+          </wp:inline>
+        </w:drawing>
+      </w:r>
+    </w:p>
     <w:p>
       <w:r>
         <w:rPr>
@@ -71,6 +127,8 @@
         </w:rPr>
         <w:t>Triangle</w:t>
       </w:r>
+      <w:bookmarkStart w:id="0" w:name="_GoBack"/>
+      <w:bookmarkEnd w:id="0"/>
       <w:r>
         <w:br/>
         <w:t>I selected zeros for the input because a triangle cannot be created with no side lengths.</w:t>
@@ -92,6 +150,7 @@
         </w:rPr>
         <w:t>Enter 1</w:t>
       </w:r>
+      <w:proofErr w:type="gramStart"/>
       <w:r>
         <w:rPr>
           <w:u w:val="single"/>
@@ -114,7 +173,14 @@
         <w:rPr>
           <w:u w:val="single"/>
         </w:rPr>
-        <w:t>3 Should N</w:t>
+        <w:t>3</w:t>
+      </w:r>
+      <w:proofErr w:type="gramEnd"/>
+      <w:r>
+        <w:rPr>
+          <w:u w:val="single"/>
+        </w:rPr>
+        <w:t xml:space="preserve"> Should N</w:t>
       </w:r>
       <w:r>
         <w:rPr>
@@ -149,6 +215,7 @@
         </w:rPr>
         <w:t>Test 3: Enter 2</w:t>
       </w:r>
+      <w:proofErr w:type="gramStart"/>
       <w:r>
         <w:rPr>
           <w:u w:val="single"/>
@@ -171,7 +238,14 @@
         <w:rPr>
           <w:u w:val="single"/>
         </w:rPr>
-        <w:t>2 Should Return Equilateral</w:t>
+        <w:t>2</w:t>
+      </w:r>
+      <w:proofErr w:type="gramEnd"/>
+      <w:r>
+        <w:rPr>
+          <w:u w:val="single"/>
+        </w:rPr>
+        <w:t xml:space="preserve"> Should Return Equilateral</w:t>
       </w:r>
       <w:r>
         <w:rPr>
@@ -185,8 +259,6 @@
       <w:r>
         <w:t xml:space="preserve"> valid</w:t>
       </w:r>
-      <w:bookmarkStart w:id="0" w:name="_GoBack"/>
-      <w:bookmarkEnd w:id="0"/>
       <w:r>
         <w:t xml:space="preserve"> triangle are equal it is an equilateral triangle.</w:t>
       </w:r>
@@ -202,7 +274,14 @@
         <w:rPr>
           <w:u w:val="single"/>
         </w:rPr>
-        <w:t>4,4,</w:t>
+        <w:t>4</w:t>
+      </w:r>
+      <w:proofErr w:type="gramStart"/>
+      <w:r>
+        <w:rPr>
+          <w:u w:val="single"/>
+        </w:rPr>
+        <w:t>,4,</w:t>
       </w:r>
       <w:r>
         <w:rPr>
@@ -210,6 +289,7 @@
         </w:rPr>
         <w:t>7</w:t>
       </w:r>
+      <w:proofErr w:type="gramEnd"/>
       <w:r>
         <w:rPr>
           <w:u w:val="single"/>
@@ -240,7 +320,21 @@
         <w:rPr>
           <w:u w:val="single"/>
         </w:rPr>
-        <w:t>Test 5: Enter 4,7,9 Should Return Scalene</w:t>
+        <w:t>Test 5: Enter 4</w:t>
+      </w:r>
+      <w:proofErr w:type="gramStart"/>
+      <w:r>
+        <w:rPr>
+          <w:u w:val="single"/>
+        </w:rPr>
+        <w:t>,7,9</w:t>
+      </w:r>
+      <w:proofErr w:type="gramEnd"/>
+      <w:r>
+        <w:rPr>
+          <w:u w:val="single"/>
+        </w:rPr>
+        <w:t xml:space="preserve"> Should Return Scalene</w:t>
       </w:r>
       <w:r>
         <w:rPr>
@@ -257,7 +351,22 @@
         <w:rPr>
           <w:u w:val="single"/>
         </w:rPr>
-        <w:t>Test 6: Enter 4,5,9 Should Not Create Triangle</w:t>
+        <w:lastRenderedPageBreak/>
+        <w:t>Test 6: Enter 4</w:t>
+      </w:r>
+      <w:proofErr w:type="gramStart"/>
+      <w:r>
+        <w:rPr>
+          <w:u w:val="single"/>
+        </w:rPr>
+        <w:t>,5,9</w:t>
+      </w:r>
+      <w:proofErr w:type="gramEnd"/>
+      <w:r>
+        <w:rPr>
+          <w:u w:val="single"/>
+        </w:rPr>
+        <w:t xml:space="preserve"> Should Not Create Triangle</w:t>
       </w:r>
       <w:r>
         <w:rPr>
@@ -274,7 +383,21 @@
         <w:rPr>
           <w:u w:val="single"/>
         </w:rPr>
-        <w:t>Test 7: Enter negative 2, 2, 2 Should Not Create Triangle</w:t>
+        <w:t xml:space="preserve">Test 7: Enter negative 2, 2, 2 </w:t>
+      </w:r>
+      <w:proofErr w:type="gramStart"/>
+      <w:r>
+        <w:rPr>
+          <w:u w:val="single"/>
+        </w:rPr>
+        <w:t>Should</w:t>
+      </w:r>
+      <w:proofErr w:type="gramEnd"/>
+      <w:r>
+        <w:rPr>
+          <w:u w:val="single"/>
+        </w:rPr>
+        <w:t xml:space="preserve"> Not Create Triangle</w:t>
       </w:r>
       <w:r>
         <w:rPr>
@@ -297,7 +420,21 @@
         <w:rPr>
           <w:u w:val="single"/>
         </w:rPr>
-        <w:t>Test 8: Enter negative 0,0,0 Should Not Create Triangle</w:t>
+        <w:t>Test 8: Enter negative 0</w:t>
+      </w:r>
+      <w:proofErr w:type="gramStart"/>
+      <w:r>
+        <w:rPr>
+          <w:u w:val="single"/>
+        </w:rPr>
+        <w:t>,0,0</w:t>
+      </w:r>
+      <w:proofErr w:type="gramEnd"/>
+      <w:r>
+        <w:rPr>
+          <w:u w:val="single"/>
+        </w:rPr>
+        <w:t xml:space="preserve"> Should Not Create Triangle</w:t>
       </w:r>
       <w:r>
         <w:rPr>
@@ -306,7 +443,18 @@
         <w:br/>
       </w:r>
       <w:r>
-        <w:t xml:space="preserve">I selected -0,-0 and -0 for this test because it is an odd input considering zero cannot be negative. This test makes sure the program can handle this odd input.  </w:t>
+        <w:t>I selected -0,-0 and -0 for this test because it is an odd input considering zero cannot be negative. This test makes sure the program can handle this odd input.</w:t>
+      </w:r>
+    </w:p>
+    <w:p>
+      <w:r>
+        <w:rPr>
+          <w:u w:val="single"/>
+        </w:rPr>
+        <w:br/>
+      </w:r>
+      <w:r>
+        <w:t xml:space="preserve">  </w:t>
       </w:r>
     </w:p>
     <w:p/>
@@ -319,7 +467,7 @@
       </w:r>
     </w:p>
     <w:sectPr>
-      <w:headerReference w:type="default" r:id="rId7"/>
+      <w:headerReference w:type="default" r:id="rId8"/>
       <w:pgSz w:w="12240" w:h="15840"/>
       <w:pgMar w:top="1440" w:right="1440" w:bottom="1440" w:left="1440" w:header="720" w:footer="720" w:gutter="0"/>
       <w:cols w:space="720"/>
@@ -394,8 +542,12 @@
     </w:r>
     <w:r>
       <w:br/>
+    </w:r>
+    <w:proofErr w:type="spellStart"/>
+    <w:r>
       <w:t>A.Braun</w:t>
     </w:r>
+    <w:proofErr w:type="spellEnd"/>
   </w:p>
   <w:p>
     <w:pPr>

</xml_diff>

<commit_message>
Wrote design documents. Explained unit tests, drew control flow graph, computed cyclomatic complexity
</commit_message>
<xml_diff>
--- a/Screenshots_And_Explanations.docx
+++ b/Screenshots_And_Explanations.docx
@@ -127,347 +127,682 @@
         </w:rPr>
         <w:t>Triangle</w:t>
       </w:r>
+      <w:r>
+        <w:br/>
+        <w:t>I selected zeros for the input because a triangle cannot be created with no side lengths.</w:t>
+      </w:r>
+      <w:r>
+        <w:br/>
+      </w:r>
+    </w:p>
+    <w:p>
+      <w:r>
+        <w:rPr>
+          <w:u w:val="single"/>
+        </w:rPr>
+        <w:t xml:space="preserve">Test 2: </w:t>
+      </w:r>
+      <w:r>
+        <w:rPr>
+          <w:u w:val="single"/>
+        </w:rPr>
+        <w:t>Enter 1</w:t>
+      </w:r>
+      <w:proofErr w:type="gramStart"/>
+      <w:r>
+        <w:rPr>
+          <w:u w:val="single"/>
+        </w:rPr>
+        <w:t>,</w:t>
+      </w:r>
+      <w:r>
+        <w:rPr>
+          <w:u w:val="single"/>
+        </w:rPr>
+        <w:t>2</w:t>
+      </w:r>
+      <w:r>
+        <w:rPr>
+          <w:u w:val="single"/>
+        </w:rPr>
+        <w:t>,</w:t>
+      </w:r>
+      <w:r>
+        <w:rPr>
+          <w:u w:val="single"/>
+        </w:rPr>
+        <w:t>3</w:t>
+      </w:r>
+      <w:proofErr w:type="gramEnd"/>
+      <w:r>
+        <w:rPr>
+          <w:u w:val="single"/>
+        </w:rPr>
+        <w:t xml:space="preserve"> Should N</w:t>
+      </w:r>
+      <w:r>
+        <w:rPr>
+          <w:u w:val="single"/>
+        </w:rPr>
+        <w:t>ot Create Triangle</w:t>
+      </w:r>
+      <w:r>
+        <w:rPr>
+          <w:i/>
+          <w:u w:val="single"/>
+        </w:rPr>
+        <w:br/>
+      </w:r>
+      <w:r>
+        <w:t>I selected 1, 2 and 3 for this test because a person uneducated in triangle geometry would probably believe this is a valid input. It is not valid because of t</w:t>
+      </w:r>
+      <w:r>
+        <w:t>he triangle inequality theorem which states: the sum of two sides of the triangle</w:t>
+      </w:r>
+      <w:r>
+        <w:t xml:space="preserve"> </w:t>
+      </w:r>
+      <w:r>
+        <w:t>must be greater than the other side.</w:t>
+      </w:r>
+    </w:p>
+    <w:p>
+      <w:r>
+        <w:rPr>
+          <w:u w:val="single"/>
+        </w:rPr>
+        <w:t>Test 3: Enter 2</w:t>
+      </w:r>
+      <w:proofErr w:type="gramStart"/>
+      <w:r>
+        <w:rPr>
+          <w:u w:val="single"/>
+        </w:rPr>
+        <w:t>,</w:t>
+      </w:r>
+      <w:r>
+        <w:rPr>
+          <w:u w:val="single"/>
+        </w:rPr>
+        <w:t>2</w:t>
+      </w:r>
+      <w:r>
+        <w:rPr>
+          <w:u w:val="single"/>
+        </w:rPr>
+        <w:t>,</w:t>
+      </w:r>
+      <w:r>
+        <w:rPr>
+          <w:u w:val="single"/>
+        </w:rPr>
+        <w:t>2</w:t>
+      </w:r>
+      <w:proofErr w:type="gramEnd"/>
+      <w:r>
+        <w:rPr>
+          <w:u w:val="single"/>
+        </w:rPr>
+        <w:t xml:space="preserve"> Should Return Equilateral</w:t>
+      </w:r>
+      <w:r>
+        <w:rPr>
+          <w:u w:val="single"/>
+        </w:rPr>
+        <w:br/>
+      </w:r>
+      <w:r>
+        <w:t>I selected 2, 2 and 2 for this test because when the three sides of a</w:t>
+      </w:r>
+      <w:r>
+        <w:t xml:space="preserve"> valid</w:t>
+      </w:r>
+      <w:r>
+        <w:t xml:space="preserve"> triangle are equal it is an equilateral triangle.</w:t>
+      </w:r>
+    </w:p>
+    <w:p>
+      <w:r>
+        <w:rPr>
+          <w:u w:val="single"/>
+        </w:rPr>
+        <w:t xml:space="preserve">Test 4: Enter </w:t>
+      </w:r>
+      <w:r>
+        <w:rPr>
+          <w:u w:val="single"/>
+        </w:rPr>
+        <w:t>4</w:t>
+      </w:r>
+      <w:proofErr w:type="gramStart"/>
+      <w:r>
+        <w:rPr>
+          <w:u w:val="single"/>
+        </w:rPr>
+        <w:t>,4,</w:t>
+      </w:r>
+      <w:r>
+        <w:rPr>
+          <w:u w:val="single"/>
+        </w:rPr>
+        <w:t>7</w:t>
+      </w:r>
+      <w:proofErr w:type="gramEnd"/>
+      <w:r>
+        <w:rPr>
+          <w:u w:val="single"/>
+        </w:rPr>
+        <w:t xml:space="preserve"> Should Return Isosceles</w:t>
+      </w:r>
+      <w:r>
+        <w:rPr>
+          <w:u w:val="single"/>
+        </w:rPr>
+        <w:br/>
+      </w:r>
+      <w:r>
+        <w:t>I selected 4,4 and 7</w:t>
+      </w:r>
+      <w:r>
+        <w:t xml:space="preserve"> for this test because when only two sides of a </w:t>
+      </w:r>
+      <w:r>
+        <w:t xml:space="preserve">valid </w:t>
+      </w:r>
+      <w:r>
+        <w:t xml:space="preserve">triangle are equal it is an isosceles triangle. </w:t>
+      </w:r>
+    </w:p>
+    <w:p>
+      <w:r>
+        <w:rPr>
+          <w:u w:val="single"/>
+        </w:rPr>
+        <w:t>Test 5: Enter 4</w:t>
+      </w:r>
+      <w:proofErr w:type="gramStart"/>
+      <w:r>
+        <w:rPr>
+          <w:u w:val="single"/>
+        </w:rPr>
+        <w:t>,7,9</w:t>
+      </w:r>
+      <w:proofErr w:type="gramEnd"/>
+      <w:r>
+        <w:rPr>
+          <w:u w:val="single"/>
+        </w:rPr>
+        <w:t xml:space="preserve"> Should Return Scalene</w:t>
+      </w:r>
+      <w:r>
+        <w:rPr>
+          <w:u w:val="single"/>
+        </w:rPr>
+        <w:br/>
+      </w:r>
+      <w:r>
+        <w:t xml:space="preserve">I selected 4,7 and 9 for this test because when a triangle is valid and each side is a different size, it is a scalene triangle. </w:t>
+      </w:r>
+    </w:p>
+    <w:p>
+      <w:r>
+        <w:rPr>
+          <w:u w:val="single"/>
+        </w:rPr>
+        <w:lastRenderedPageBreak/>
+        <w:t>Test 6: Enter 4</w:t>
+      </w:r>
+      <w:proofErr w:type="gramStart"/>
+      <w:r>
+        <w:rPr>
+          <w:u w:val="single"/>
+        </w:rPr>
+        <w:t>,5,9</w:t>
+      </w:r>
+      <w:proofErr w:type="gramEnd"/>
+      <w:r>
+        <w:rPr>
+          <w:u w:val="single"/>
+        </w:rPr>
+        <w:t xml:space="preserve"> Should Not Create Triangle</w:t>
+      </w:r>
+      <w:r>
+        <w:rPr>
+          <w:u w:val="single"/>
+        </w:rPr>
+        <w:br/>
+      </w:r>
+      <w:r>
+        <w:t xml:space="preserve">I selected 4,5 and 9 for this test because once again, if someone is uneducated in triangle geometry they might believe this is a valid triangle. However, 4 + 5 is not greater than 9 and therefore it fails the triangle inequality theorem. </w:t>
+      </w:r>
+    </w:p>
+    <w:p>
+      <w:r>
+        <w:rPr>
+          <w:u w:val="single"/>
+        </w:rPr>
+        <w:t xml:space="preserve">Test 7: Enter negative 2, 2, 2 </w:t>
+      </w:r>
+      <w:proofErr w:type="gramStart"/>
+      <w:r>
+        <w:rPr>
+          <w:u w:val="single"/>
+        </w:rPr>
+        <w:t>Should</w:t>
+      </w:r>
+      <w:proofErr w:type="gramEnd"/>
+      <w:r>
+        <w:rPr>
+          <w:u w:val="single"/>
+        </w:rPr>
+        <w:t xml:space="preserve"> Not Create Triangle</w:t>
+      </w:r>
+      <w:r>
+        <w:rPr>
+          <w:u w:val="single"/>
+        </w:rPr>
+        <w:br/>
+      </w:r>
+      <w:r>
+        <w:t>I selected -2, -2 and -2</w:t>
+      </w:r>
+      <w:r>
+        <w:t xml:space="preserve"> for this test</w:t>
+      </w:r>
+      <w:r>
+        <w:t xml:space="preserve"> because negative values cannot create a triangle.</w:t>
+      </w:r>
+    </w:p>
+    <w:p>
+      <w:r>
+        <w:rPr>
+          <w:u w:val="single"/>
+        </w:rPr>
+        <w:t>Test 8: Enter negative 0</w:t>
+      </w:r>
+      <w:proofErr w:type="gramStart"/>
+      <w:r>
+        <w:rPr>
+          <w:u w:val="single"/>
+        </w:rPr>
+        <w:t>,0,0</w:t>
+      </w:r>
+      <w:proofErr w:type="gramEnd"/>
+      <w:r>
+        <w:rPr>
+          <w:u w:val="single"/>
+        </w:rPr>
+        <w:t xml:space="preserve"> Should Not Create Triangle</w:t>
+      </w:r>
+      <w:r>
+        <w:rPr>
+          <w:u w:val="single"/>
+        </w:rPr>
+        <w:br/>
+      </w:r>
+      <w:r>
+        <w:t>I selected -0,-0 and -0 for this test because it is an odd input considering zero cannot be negative. This test makes sure the program can handle this odd input.</w:t>
+      </w:r>
+    </w:p>
+    <w:p>
+      <w:pPr>
+        <w:rPr>
+          <w:u w:val="single"/>
+        </w:rPr>
+      </w:pPr>
+    </w:p>
+    <w:p>
+      <w:pPr>
+        <w:rPr>
+          <w:u w:val="single"/>
+        </w:rPr>
+      </w:pPr>
+    </w:p>
+    <w:p>
+      <w:pPr>
+        <w:rPr>
+          <w:u w:val="single"/>
+        </w:rPr>
+      </w:pPr>
+    </w:p>
+    <w:p>
+      <w:pPr>
+        <w:rPr>
+          <w:u w:val="single"/>
+        </w:rPr>
+      </w:pPr>
+    </w:p>
+    <w:p>
+      <w:pPr>
+        <w:rPr>
+          <w:u w:val="single"/>
+        </w:rPr>
+      </w:pPr>
+    </w:p>
+    <w:p>
+      <w:pPr>
+        <w:rPr>
+          <w:u w:val="single"/>
+        </w:rPr>
+      </w:pPr>
+    </w:p>
+    <w:p>
+      <w:pPr>
+        <w:rPr>
+          <w:u w:val="single"/>
+        </w:rPr>
+      </w:pPr>
+    </w:p>
+    <w:p>
+      <w:pPr>
+        <w:rPr>
+          <w:u w:val="single"/>
+        </w:rPr>
+      </w:pPr>
+    </w:p>
+    <w:p>
+      <w:pPr>
+        <w:rPr>
+          <w:u w:val="single"/>
+        </w:rPr>
+      </w:pPr>
+    </w:p>
+    <w:p>
+      <w:pPr>
+        <w:rPr>
+          <w:u w:val="single"/>
+        </w:rPr>
+      </w:pPr>
+    </w:p>
+    <w:p>
+      <w:pPr>
+        <w:rPr>
+          <w:u w:val="single"/>
+        </w:rPr>
+      </w:pPr>
+    </w:p>
+    <w:p>
+      <w:pPr>
+        <w:rPr>
+          <w:u w:val="single"/>
+        </w:rPr>
+      </w:pPr>
+    </w:p>
+    <w:p>
+      <w:pPr>
+        <w:rPr>
+          <w:u w:val="single"/>
+        </w:rPr>
+      </w:pPr>
+    </w:p>
+    <w:p>
+      <w:pPr>
+        <w:rPr>
+          <w:u w:val="single"/>
+        </w:rPr>
+      </w:pPr>
+    </w:p>
+    <w:p>
+      <w:pPr>
+        <w:rPr>
+          <w:u w:val="single"/>
+        </w:rPr>
+      </w:pPr>
+    </w:p>
+    <w:p>
+      <w:pPr>
+        <w:rPr>
+          <w:u w:val="single"/>
+        </w:rPr>
+      </w:pPr>
+    </w:p>
+    <w:p>
+      <w:pPr>
+        <w:rPr>
+          <w:u w:val="single"/>
+        </w:rPr>
+      </w:pPr>
+    </w:p>
+    <w:p>
+      <w:pPr>
+        <w:rPr>
+          <w:u w:val="single"/>
+        </w:rPr>
+      </w:pPr>
+    </w:p>
+    <w:p>
+      <w:pPr>
+        <w:rPr>
+          <w:u w:val="single"/>
+        </w:rPr>
+      </w:pPr>
+    </w:p>
+    <w:p>
+      <w:pPr>
+        <w:rPr>
+          <w:u w:val="single"/>
+        </w:rPr>
+      </w:pPr>
+    </w:p>
+    <w:p>
+      <w:pPr>
+        <w:rPr>
+          <w:u w:val="single"/>
+        </w:rPr>
+      </w:pPr>
+      <w:r>
+        <w:rPr>
+          <w:u w:val="single"/>
+        </w:rPr>
+        <w:lastRenderedPageBreak/>
+        <w:t>Control Flow Diagram for the Analyze Method:</w:t>
+      </w:r>
+    </w:p>
+    <w:p>
+      <w:pPr>
+        <w:rPr>
+          <w:u w:val="single"/>
+        </w:rPr>
+      </w:pPr>
+      <w:r>
+        <w:object w:dxaOrig="6841" w:dyaOrig="10980">
+          <v:shapetype id="_x0000_t75" coordsize="21600,21600" o:spt="75" o:preferrelative="t" path="m@4@5l@4@11@9@11@9@5xe" filled="f" stroked="f">
+            <v:stroke joinstyle="miter"/>
+            <v:formulas>
+              <v:f eqn="if lineDrawn pixelLineWidth 0"/>
+              <v:f eqn="sum @0 1 0"/>
+              <v:f eqn="sum 0 0 @1"/>
+              <v:f eqn="prod @2 1 2"/>
+              <v:f eqn="prod @3 21600 pixelWidth"/>
+              <v:f eqn="prod @3 21600 pixelHeight"/>
+              <v:f eqn="sum @0 0 1"/>
+              <v:f eqn="prod @6 1 2"/>
+              <v:f eqn="prod @7 21600 pixelWidth"/>
+              <v:f eqn="sum @8 21600 0"/>
+              <v:f eqn="prod @7 21600 pixelHeight"/>
+              <v:f eqn="sum @10 21600 0"/>
+            </v:formulas>
+            <v:path o:extrusionok="f" gradientshapeok="t" o:connecttype="rect"/>
+            <o:lock v:ext="edit" aspectratio="t"/>
+          </v:shapetype>
+          <v:shape id="_x0000_i1027" type="#_x0000_t75" style="width:342pt;height:549pt" o:ole="">
+            <v:imagedata r:id="rId8" o:title=""/>
+          </v:shape>
+          <o:OLEObject Type="Embed" ProgID="Visio.Drawing.15" ShapeID="_x0000_i1027" DrawAspect="Content" ObjectID="_1548500798" r:id="rId9"/>
+        </w:object>
+      </w:r>
+    </w:p>
+    <w:p>
+      <w:r>
+        <w:rPr>
+          <w:u w:val="single"/>
+        </w:rPr>
+        <w:br/>
+      </w:r>
+      <w:r>
+        <w:t xml:space="preserve">  </w:t>
+      </w:r>
+    </w:p>
+    <w:p/>
+    <w:p>
+      <w:pPr>
+        <w:rPr>
+          <w:u w:val="single"/>
+        </w:rPr>
+      </w:pPr>
+      <w:r>
+        <w:t xml:space="preserve"> </w:t>
+      </w:r>
+      <w:r>
+        <w:rPr>
+          <w:u w:val="single"/>
+        </w:rPr>
+        <w:t xml:space="preserve">Cyclomatic Complexity: </w:t>
+      </w:r>
+      <w:r>
+        <w:rPr>
+          <w:u w:val="single"/>
+        </w:rPr>
+        <w:br/>
+      </w:r>
+      <w:r>
+        <w:rPr>
+          <w:i/>
+        </w:rPr>
+        <w:t xml:space="preserve">M </w:t>
+      </w:r>
+      <w:r>
+        <w:t xml:space="preserve">= </w:t>
+      </w:r>
+      <w:r>
+        <w:rPr>
+          <w:i/>
+        </w:rPr>
+        <w:t>E</w:t>
+      </w:r>
+      <w:r>
+        <w:t xml:space="preserve"> – </w:t>
+      </w:r>
+      <w:r>
+        <w:softHyphen/>
+      </w:r>
+      <w:r>
+        <w:rPr>
+          <w:i/>
+        </w:rPr>
+        <w:t xml:space="preserve">N </w:t>
+      </w:r>
+      <w:r>
+        <w:t xml:space="preserve">+ </w:t>
+      </w:r>
+      <w:r>
+        <w:rPr>
+          <w:i/>
+        </w:rPr>
+        <w:t>2P</w:t>
+      </w:r>
+      <w:r>
+        <w:rPr>
+          <w:i/>
+        </w:rPr>
+        <w:br/>
+        <w:t>M</w:t>
+      </w:r>
+      <w:r>
+        <w:t xml:space="preserve"> = 14 – 12 + 2</w:t>
+      </w:r>
+      <w:r>
+        <w:br/>
+      </w:r>
+      <w:r>
+        <w:rPr>
+          <w:i/>
+        </w:rPr>
+        <w:t>M</w:t>
+      </w:r>
+      <w:r>
+        <w:t xml:space="preserve"> = 4</w:t>
+      </w:r>
+    </w:p>
+    <w:p>
+      <w:r>
+        <w:t xml:space="preserve">Therefore the cyclomatic complexity </w:t>
+      </w:r>
+    </w:p>
+    <w:p>
+      <w:pPr>
+        <w:rPr>
+          <w:u w:val="single"/>
+        </w:rPr>
+      </w:pPr>
+      <w:r>
+        <w:rPr>
+          <w:u w:val="single"/>
+        </w:rPr>
+        <w:t>Version Control Log (Git Bash):</w:t>
+      </w:r>
+      <w:r>
+        <w:rPr>
+          <w:u w:val="single"/>
+        </w:rPr>
+        <w:br/>
+      </w:r>
+      <w:r>
+        <w:rPr>
+          <w:u w:val="single"/>
+        </w:rPr>
+        <w:br/>
+      </w:r>
+      <w:r>
+        <w:rPr>
+          <w:noProof/>
+        </w:rPr>
+        <w:drawing>
+          <wp:inline distT="0" distB="0" distL="0" distR="0" wp14:anchorId="22A0F28A" wp14:editId="605304E7">
+            <wp:extent cx="5667375" cy="4381500"/>
+            <wp:effectExtent l="0" t="0" r="9525" b="0"/>
+            <wp:docPr id="2" name="Picture 2"/>
+            <wp:cNvGraphicFramePr>
+              <a:graphicFrameLocks xmlns:a="http://schemas.openxmlformats.org/drawingml/2006/main" noChangeAspect="1"/>
+            </wp:cNvGraphicFramePr>
+            <a:graphic xmlns:a="http://schemas.openxmlformats.org/drawingml/2006/main">
+              <a:graphicData uri="http://schemas.openxmlformats.org/drawingml/2006/picture">
+                <pic:pic xmlns:pic="http://schemas.openxmlformats.org/drawingml/2006/picture">
+                  <pic:nvPicPr>
+                    <pic:cNvPr id="1" name=""/>
+                    <pic:cNvPicPr/>
+                  </pic:nvPicPr>
+                  <pic:blipFill>
+                    <a:blip r:embed="rId10"/>
+                    <a:stretch>
+                      <a:fillRect/>
+                    </a:stretch>
+                  </pic:blipFill>
+                  <pic:spPr>
+                    <a:xfrm>
+                      <a:off x="0" y="0"/>
+                      <a:ext cx="5667375" cy="4381500"/>
+                    </a:xfrm>
+                    <a:prstGeom prst="rect">
+                      <a:avLst/>
+                    </a:prstGeom>
+                  </pic:spPr>
+                </pic:pic>
+              </a:graphicData>
+            </a:graphic>
+          </wp:inline>
+        </w:drawing>
+      </w:r>
       <w:bookmarkStart w:id="0" w:name="_GoBack"/>
       <w:bookmarkEnd w:id="0"/>
+    </w:p>
+    <w:p>
       <w:r>
         <w:br/>
-        <w:t>I selected zeros for the input because a triangle cannot be created with no side lengths.</w:t>
-      </w:r>
-      <w:r>
-        <w:br/>
-      </w:r>
-    </w:p>
-    <w:p>
-      <w:r>
-        <w:rPr>
-          <w:u w:val="single"/>
-        </w:rPr>
-        <w:t xml:space="preserve">Test 2: </w:t>
-      </w:r>
-      <w:r>
-        <w:rPr>
-          <w:u w:val="single"/>
-        </w:rPr>
-        <w:t>Enter 1</w:t>
-      </w:r>
-      <w:proofErr w:type="gramStart"/>
-      <w:r>
-        <w:rPr>
-          <w:u w:val="single"/>
-        </w:rPr>
-        <w:t>,</w:t>
-      </w:r>
-      <w:r>
-        <w:rPr>
-          <w:u w:val="single"/>
-        </w:rPr>
-        <w:t>2</w:t>
-      </w:r>
-      <w:r>
-        <w:rPr>
-          <w:u w:val="single"/>
-        </w:rPr>
-        <w:t>,</w:t>
-      </w:r>
-      <w:r>
-        <w:rPr>
-          <w:u w:val="single"/>
-        </w:rPr>
-        <w:t>3</w:t>
-      </w:r>
-      <w:proofErr w:type="gramEnd"/>
-      <w:r>
-        <w:rPr>
-          <w:u w:val="single"/>
-        </w:rPr>
-        <w:t xml:space="preserve"> Should N</w:t>
-      </w:r>
-      <w:r>
-        <w:rPr>
-          <w:u w:val="single"/>
-        </w:rPr>
-        <w:t>ot Create Triangle</w:t>
-      </w:r>
-      <w:r>
-        <w:rPr>
-          <w:i/>
-          <w:u w:val="single"/>
-        </w:rPr>
-        <w:br/>
-      </w:r>
-      <w:r>
-        <w:t>I selected 1, 2 and 3 for this test because a person uneducated in triangle geometry would probably believe this is a valid input. It is not valid because of t</w:t>
-      </w:r>
-      <w:r>
-        <w:t>he triangle inequality theorem which states: the sum of two sides of the triangle</w:t>
-      </w:r>
-      <w:r>
-        <w:t xml:space="preserve"> </w:t>
-      </w:r>
-      <w:r>
-        <w:t>must be greater than the other side.</w:t>
-      </w:r>
-    </w:p>
-    <w:p>
-      <w:r>
-        <w:rPr>
-          <w:u w:val="single"/>
-        </w:rPr>
-        <w:t>Test 3: Enter 2</w:t>
-      </w:r>
-      <w:proofErr w:type="gramStart"/>
-      <w:r>
-        <w:rPr>
-          <w:u w:val="single"/>
-        </w:rPr>
-        <w:t>,</w:t>
-      </w:r>
-      <w:r>
-        <w:rPr>
-          <w:u w:val="single"/>
-        </w:rPr>
-        <w:t>2</w:t>
-      </w:r>
-      <w:r>
-        <w:rPr>
-          <w:u w:val="single"/>
-        </w:rPr>
-        <w:t>,</w:t>
-      </w:r>
-      <w:r>
-        <w:rPr>
-          <w:u w:val="single"/>
-        </w:rPr>
-        <w:t>2</w:t>
-      </w:r>
-      <w:proofErr w:type="gramEnd"/>
-      <w:r>
-        <w:rPr>
-          <w:u w:val="single"/>
-        </w:rPr>
-        <w:t xml:space="preserve"> Should Return Equilateral</w:t>
-      </w:r>
-      <w:r>
-        <w:rPr>
-          <w:u w:val="single"/>
-        </w:rPr>
-        <w:br/>
-      </w:r>
-      <w:r>
-        <w:t>I selected 2, 2 and 2 for this test because when the three sides of a</w:t>
-      </w:r>
-      <w:r>
-        <w:t xml:space="preserve"> valid</w:t>
-      </w:r>
-      <w:r>
-        <w:t xml:space="preserve"> triangle are equal it is an equilateral triangle.</w:t>
-      </w:r>
-    </w:p>
-    <w:p>
-      <w:r>
-        <w:rPr>
-          <w:u w:val="single"/>
-        </w:rPr>
-        <w:t xml:space="preserve">Test 4: Enter </w:t>
-      </w:r>
-      <w:r>
-        <w:rPr>
-          <w:u w:val="single"/>
-        </w:rPr>
-        <w:t>4</w:t>
-      </w:r>
-      <w:proofErr w:type="gramStart"/>
-      <w:r>
-        <w:rPr>
-          <w:u w:val="single"/>
-        </w:rPr>
-        <w:t>,4,</w:t>
-      </w:r>
-      <w:r>
-        <w:rPr>
-          <w:u w:val="single"/>
-        </w:rPr>
-        <w:t>7</w:t>
-      </w:r>
-      <w:proofErr w:type="gramEnd"/>
-      <w:r>
-        <w:rPr>
-          <w:u w:val="single"/>
-        </w:rPr>
-        <w:t xml:space="preserve"> Should Return Isosceles</w:t>
-      </w:r>
-      <w:r>
-        <w:rPr>
-          <w:u w:val="single"/>
-        </w:rPr>
-        <w:br/>
-      </w:r>
-      <w:r>
-        <w:t>I selected 4,4 and 7</w:t>
-      </w:r>
-      <w:r>
-        <w:t xml:space="preserve"> for this test because when only two sides of a </w:t>
-      </w:r>
-      <w:r>
-        <w:t xml:space="preserve">valid </w:t>
-      </w:r>
-      <w:r>
-        <w:t xml:space="preserve">triangle are equal it is an isosceles triangle. </w:t>
-      </w:r>
-    </w:p>
-    <w:p>
-      <w:r>
-        <w:rPr>
-          <w:u w:val="single"/>
-        </w:rPr>
-        <w:t>Test 5: Enter 4</w:t>
-      </w:r>
-      <w:proofErr w:type="gramStart"/>
-      <w:r>
-        <w:rPr>
-          <w:u w:val="single"/>
-        </w:rPr>
-        <w:t>,7,9</w:t>
-      </w:r>
-      <w:proofErr w:type="gramEnd"/>
-      <w:r>
-        <w:rPr>
-          <w:u w:val="single"/>
-        </w:rPr>
-        <w:t xml:space="preserve"> Should Return Scalene</w:t>
-      </w:r>
-      <w:r>
-        <w:rPr>
-          <w:u w:val="single"/>
-        </w:rPr>
-        <w:br/>
-      </w:r>
-      <w:r>
-        <w:t xml:space="preserve">I selected 4,7 and 9 for this test because when a triangle is valid and each side is a different size, it is a scalene triangle. </w:t>
-      </w:r>
-    </w:p>
-    <w:p>
-      <w:r>
-        <w:rPr>
-          <w:u w:val="single"/>
-        </w:rPr>
-        <w:lastRenderedPageBreak/>
-        <w:t>Test 6: Enter 4</w:t>
-      </w:r>
-      <w:proofErr w:type="gramStart"/>
-      <w:r>
-        <w:rPr>
-          <w:u w:val="single"/>
-        </w:rPr>
-        <w:t>,5,9</w:t>
-      </w:r>
-      <w:proofErr w:type="gramEnd"/>
-      <w:r>
-        <w:rPr>
-          <w:u w:val="single"/>
-        </w:rPr>
-        <w:t xml:space="preserve"> Should Not Create Triangle</w:t>
-      </w:r>
-      <w:r>
-        <w:rPr>
-          <w:u w:val="single"/>
-        </w:rPr>
-        <w:br/>
-      </w:r>
-      <w:r>
-        <w:t xml:space="preserve">I selected 4,5 and 9 for this test because once again, if someone is uneducated in triangle geometry they might believe this is a valid triangle. However, 4 + 5 is not greater than 9 and therefore it fails the triangle inequality theorem. </w:t>
-      </w:r>
-    </w:p>
-    <w:p>
-      <w:r>
-        <w:rPr>
-          <w:u w:val="single"/>
-        </w:rPr>
-        <w:t xml:space="preserve">Test 7: Enter negative 2, 2, 2 </w:t>
-      </w:r>
-      <w:proofErr w:type="gramStart"/>
-      <w:r>
-        <w:rPr>
-          <w:u w:val="single"/>
-        </w:rPr>
-        <w:t>Should</w:t>
-      </w:r>
-      <w:proofErr w:type="gramEnd"/>
-      <w:r>
-        <w:rPr>
-          <w:u w:val="single"/>
-        </w:rPr>
-        <w:t xml:space="preserve"> Not Create Triangle</w:t>
-      </w:r>
-      <w:r>
-        <w:rPr>
-          <w:u w:val="single"/>
-        </w:rPr>
-        <w:br/>
-      </w:r>
-      <w:r>
-        <w:t>I selected -2, -2 and -2</w:t>
-      </w:r>
-      <w:r>
-        <w:t xml:space="preserve"> for this test</w:t>
-      </w:r>
-      <w:r>
-        <w:t xml:space="preserve"> because negative values cannot create a triangle.</w:t>
-      </w:r>
-    </w:p>
-    <w:p>
-      <w:r>
-        <w:rPr>
-          <w:u w:val="single"/>
-        </w:rPr>
-        <w:t>Test 8: Enter negative 0</w:t>
-      </w:r>
-      <w:proofErr w:type="gramStart"/>
-      <w:r>
-        <w:rPr>
-          <w:u w:val="single"/>
-        </w:rPr>
-        <w:t>,0,0</w:t>
-      </w:r>
-      <w:proofErr w:type="gramEnd"/>
-      <w:r>
-        <w:rPr>
-          <w:u w:val="single"/>
-        </w:rPr>
-        <w:t xml:space="preserve"> Should Not Create Triangle</w:t>
-      </w:r>
-      <w:r>
-        <w:rPr>
-          <w:u w:val="single"/>
-        </w:rPr>
-        <w:br/>
-      </w:r>
-      <w:r>
-        <w:t>I selected -0,-0 and -0 for this test because it is an odd input considering zero cannot be negative. This test makes sure the program can handle this odd input.</w:t>
-      </w:r>
-    </w:p>
-    <w:p>
-      <w:r>
-        <w:rPr>
-          <w:u w:val="single"/>
-        </w:rPr>
-        <w:br/>
-      </w:r>
-      <w:r>
-        <w:t xml:space="preserve">  </w:t>
-      </w:r>
-    </w:p>
-    <w:p/>
-    <w:p>
-      <w:r>
-        <w:t xml:space="preserve"> </w:t>
-      </w:r>
-      <w:r>
-        <w:br/>
       </w:r>
     </w:p>
     <w:sectPr>
-      <w:headerReference w:type="default" r:id="rId8"/>
+      <w:headerReference w:type="default" r:id="rId11"/>
       <w:pgSz w:w="12240" w:h="15840"/>
       <w:pgMar w:top="1440" w:right="1440" w:bottom="1440" w:left="1440" w:header="720" w:footer="720" w:gutter="0"/>
       <w:cols w:space="720"/>

</xml_diff>